<commit_message>
14/03 - API DE EVENTOS
</commit_message>
<xml_diff>
--- a/Projetos/Pesquisa de metodologia.docx
+++ b/Projetos/Pesquisa de metodologia.docx
@@ -1551,6 +1551,68 @@
           <w:szCs w:val="32"/>
         </w:rPr>
       </w:pPr>
+    </w:p>
+    <w:p>
+      <w:pPr>
+        <w:ind w:left="708"/>
+        <w:rPr>
+          <w:rFonts w:cstheme="minorHAnsi"/>
+          <w:color w:val="303741"/>
+          <w:sz w:val="32"/>
+          <w:szCs w:val="32"/>
+        </w:rPr>
+      </w:pPr>
+      <w:r>
+        <w:rPr>
+          <w:rFonts w:cstheme="minorHAnsi"/>
+          <w:b/>
+          <w:color w:val="303741"/>
+          <w:sz w:val="32"/>
+          <w:szCs w:val="32"/>
+        </w:rPr>
+        <w:t>D</w:t>
+      </w:r>
+      <w:r>
+        <w:rPr>
+          <w:rFonts w:cstheme="minorHAnsi"/>
+          <w:b/>
+          <w:color w:val="303741"/>
+          <w:sz w:val="32"/>
+          <w:szCs w:val="32"/>
+        </w:rPr>
+        <w:t>eterminação de objetivos</w:t>
+      </w:r>
+      <w:r>
+        <w:rPr>
+          <w:rFonts w:cstheme="minorHAnsi"/>
+          <w:b/>
+          <w:color w:val="303741"/>
+          <w:sz w:val="32"/>
+          <w:szCs w:val="32"/>
+        </w:rPr>
+        <w:t>:</w:t>
+      </w:r>
+      <w:r>
+        <w:rPr>
+          <w:rFonts w:cstheme="minorHAnsi"/>
+          <w:color w:val="303741"/>
+          <w:sz w:val="32"/>
+          <w:szCs w:val="32"/>
+        </w:rPr>
+        <w:t xml:space="preserve"> definição dos objetivos, funcionalidades e restrições para a iteração atual.</w:t>
+      </w:r>
+    </w:p>
+    <w:p>
+      <w:pPr>
+        <w:ind w:left="708"/>
+        <w:rPr>
+          <w:rFonts w:cstheme="minorHAnsi"/>
+          <w:color w:val="303741"/>
+          <w:sz w:val="32"/>
+          <w:szCs w:val="32"/>
+        </w:rPr>
+      </w:pPr>
+      <w:proofErr w:type="spellStart"/>
       <w:r>
         <w:rPr>
           <w:color w:val="FFFFFF" w:themeColor="background1"/>
@@ -1558,7 +1620,87 @@
           <w:szCs w:val="32"/>
           <w:highlight w:val="red"/>
         </w:rPr>
-        <w:t>-</w:t>
+        <w:t>Ex</w:t>
+      </w:r>
+      <w:proofErr w:type="spellEnd"/>
+      <w:r>
+        <w:rPr>
+          <w:color w:val="FFFFFF" w:themeColor="background1"/>
+          <w:sz w:val="32"/>
+          <w:szCs w:val="32"/>
+          <w:highlight w:val="red"/>
+        </w:rPr>
+        <w:t>:</w:t>
+      </w:r>
+      <w:r>
+        <w:rPr>
+          <w:rFonts w:cstheme="minorHAnsi"/>
+          <w:color w:val="303741"/>
+          <w:sz w:val="32"/>
+          <w:szCs w:val="32"/>
+        </w:rPr>
+        <w:t xml:space="preserve"> A primeira versão precisa ter uma tela de login básica</w:t>
+      </w:r>
+      <w:r>
+        <w:rPr>
+          <w:rFonts w:cstheme="minorHAnsi"/>
+          <w:color w:val="303741"/>
+          <w:sz w:val="32"/>
+          <w:szCs w:val="32"/>
+        </w:rPr>
+        <w:t>.</w:t>
+      </w:r>
+    </w:p>
+    <w:p>
+      <w:pPr>
+        <w:ind w:left="708"/>
+        <w:rPr>
+          <w:rFonts w:cstheme="minorHAnsi"/>
+          <w:color w:val="303741"/>
+          <w:sz w:val="32"/>
+          <w:szCs w:val="32"/>
+        </w:rPr>
+      </w:pPr>
+    </w:p>
+    <w:p>
+      <w:pPr>
+        <w:ind w:left="708"/>
+        <w:rPr>
+          <w:rFonts w:cstheme="minorHAnsi"/>
+          <w:color w:val="303741"/>
+          <w:sz w:val="32"/>
+          <w:szCs w:val="32"/>
+        </w:rPr>
+      </w:pPr>
+      <w:r>
+        <w:rPr>
+          <w:rFonts w:cstheme="minorHAnsi"/>
+          <w:b/>
+          <w:color w:val="303741"/>
+          <w:sz w:val="32"/>
+          <w:szCs w:val="32"/>
+        </w:rPr>
+        <w:t>A</w:t>
+      </w:r>
+      <w:r>
+        <w:rPr>
+          <w:rFonts w:cstheme="minorHAnsi"/>
+          <w:b/>
+          <w:color w:val="303741"/>
+          <w:sz w:val="32"/>
+          <w:szCs w:val="32"/>
+        </w:rPr>
+        <w:t>nálise de riscos</w:t>
+      </w:r>
+      <w:r>
+        <w:rPr>
+          <w:rFonts w:cstheme="minorHAnsi"/>
+          <w:b/>
+          <w:color w:val="303741"/>
+          <w:sz w:val="32"/>
+          <w:szCs w:val="32"/>
+        </w:rPr>
+        <w:t>:</w:t>
       </w:r>
       <w:r>
         <w:rPr>
@@ -1569,47 +1711,205 @@
         </w:rPr>
         <w:t xml:space="preserve"> </w:t>
       </w:r>
+      <w:r>
+        <w:rPr>
+          <w:rFonts w:cstheme="minorHAnsi"/>
+          <w:color w:val="303741"/>
+          <w:sz w:val="32"/>
+          <w:szCs w:val="32"/>
+        </w:rPr>
+        <w:t>Identificar possíveis riscos técnicos, de prazo, custos ou requisitos mal definidos.</w:t>
+      </w:r>
+    </w:p>
+    <w:p>
+      <w:pPr>
+        <w:ind w:left="708"/>
+        <w:rPr>
+          <w:rFonts w:cstheme="minorHAnsi"/>
+          <w:color w:val="303741"/>
+          <w:sz w:val="32"/>
+          <w:szCs w:val="32"/>
+        </w:rPr>
+      </w:pPr>
+      <w:r>
+        <w:rPr>
+          <w:color w:val="FFFFFF" w:themeColor="background1"/>
+          <w:sz w:val="32"/>
+          <w:szCs w:val="32"/>
+          <w:highlight w:val="red"/>
+        </w:rPr>
+        <w:t>E</w:t>
+      </w:r>
+      <w:r>
+        <w:rPr>
+          <w:color w:val="FFFFFF" w:themeColor="background1"/>
+          <w:sz w:val="32"/>
+          <w:szCs w:val="32"/>
+          <w:highlight w:val="red"/>
+        </w:rPr>
+        <w:t>X</w:t>
+      </w:r>
+      <w:r>
+        <w:rPr>
+          <w:color w:val="FFFFFF" w:themeColor="background1"/>
+          <w:sz w:val="32"/>
+          <w:szCs w:val="32"/>
+          <w:highlight w:val="red"/>
+        </w:rPr>
+        <w:t>:</w:t>
+      </w:r>
+      <w:r>
+        <w:rPr>
+          <w:rFonts w:cstheme="minorHAnsi"/>
+          <w:color w:val="303741"/>
+          <w:sz w:val="32"/>
+          <w:szCs w:val="32"/>
+        </w:rPr>
+        <w:t xml:space="preserve"> </w:t>
+      </w:r>
+      <w:r>
+        <w:rPr>
+          <w:rFonts w:cstheme="minorHAnsi"/>
+          <w:color w:val="303741"/>
+          <w:sz w:val="32"/>
+          <w:szCs w:val="32"/>
+        </w:rPr>
+        <w:t xml:space="preserve">Se uma determinada funcionalidade seja complexa, o time pode decidir </w:t>
+      </w:r>
+      <w:proofErr w:type="spellStart"/>
+      <w:r>
+        <w:rPr>
+          <w:rFonts w:cstheme="minorHAnsi"/>
+          <w:color w:val="303741"/>
+          <w:sz w:val="32"/>
+          <w:szCs w:val="32"/>
+        </w:rPr>
+        <w:t>prototipar</w:t>
+      </w:r>
+      <w:proofErr w:type="spellEnd"/>
+      <w:r>
+        <w:rPr>
+          <w:rFonts w:cstheme="minorHAnsi"/>
+          <w:color w:val="303741"/>
+          <w:sz w:val="32"/>
+          <w:szCs w:val="32"/>
+        </w:rPr>
+        <w:t xml:space="preserve"> para reduzir possíveis erros</w:t>
+      </w:r>
+      <w:r>
+        <w:rPr>
+          <w:rFonts w:cstheme="minorHAnsi"/>
+          <w:color w:val="303741"/>
+          <w:sz w:val="32"/>
+          <w:szCs w:val="32"/>
+        </w:rPr>
+        <w:t>.</w:t>
+      </w:r>
+    </w:p>
+    <w:p>
+      <w:pPr>
+        <w:ind w:left="708"/>
+        <w:rPr>
+          <w:rFonts w:cstheme="minorHAnsi"/>
+          <w:color w:val="303741"/>
+          <w:sz w:val="32"/>
+          <w:szCs w:val="32"/>
+        </w:rPr>
+      </w:pPr>
+    </w:p>
+    <w:p>
+      <w:pPr>
+        <w:ind w:left="708"/>
+        <w:rPr>
+          <w:color w:val="000000" w:themeColor="text1"/>
+          <w:sz w:val="32"/>
+          <w:szCs w:val="32"/>
+        </w:rPr>
+      </w:pPr>
+      <w:r>
+        <w:rPr>
+          <w:rFonts w:cstheme="minorHAnsi"/>
+          <w:b/>
+          <w:color w:val="303741"/>
+          <w:sz w:val="32"/>
+          <w:szCs w:val="32"/>
+        </w:rPr>
+        <w:t>D</w:t>
+      </w:r>
+      <w:r>
+        <w:rPr>
+          <w:rFonts w:cstheme="minorHAnsi"/>
+          <w:b/>
+          <w:color w:val="303741"/>
+          <w:sz w:val="32"/>
+          <w:szCs w:val="32"/>
+        </w:rPr>
+        <w:t>esenvolvimento</w:t>
+      </w:r>
+      <w:r>
+        <w:rPr>
+          <w:rFonts w:cstheme="minorHAnsi"/>
+          <w:b/>
+          <w:color w:val="303741"/>
+          <w:sz w:val="32"/>
+          <w:szCs w:val="32"/>
+        </w:rPr>
+        <w:t xml:space="preserve"> e teste</w:t>
+      </w:r>
+      <w:r>
+        <w:rPr>
+          <w:rFonts w:cstheme="minorHAnsi"/>
+          <w:b/>
+          <w:color w:val="303741"/>
+          <w:sz w:val="32"/>
+          <w:szCs w:val="32"/>
+        </w:rPr>
+        <w:t>:</w:t>
+      </w:r>
+      <w:r>
+        <w:rPr>
+          <w:color w:val="000000" w:themeColor="text1"/>
+          <w:sz w:val="32"/>
+          <w:szCs w:val="32"/>
+        </w:rPr>
+        <w:t xml:space="preserve"> </w:t>
+      </w:r>
+      <w:r>
+        <w:rPr>
+          <w:color w:val="000000" w:themeColor="text1"/>
+          <w:sz w:val="32"/>
+          <w:szCs w:val="32"/>
+        </w:rPr>
+        <w:t xml:space="preserve">codificação e </w:t>
+      </w:r>
       <w:proofErr w:type="gramStart"/>
       <w:r>
         <w:rPr>
-          <w:rFonts w:cstheme="minorHAnsi"/>
-          <w:color w:val="303741"/>
-          <w:sz w:val="32"/>
-          <w:szCs w:val="32"/>
-        </w:rPr>
-        <w:t>determinação</w:t>
+          <w:color w:val="000000" w:themeColor="text1"/>
+          <w:sz w:val="32"/>
+          <w:szCs w:val="32"/>
+        </w:rPr>
+        <w:t>testes  do</w:t>
       </w:r>
       <w:proofErr w:type="gramEnd"/>
       <w:r>
         <w:rPr>
-          <w:rFonts w:cstheme="minorHAnsi"/>
-          <w:color w:val="303741"/>
-          <w:sz w:val="32"/>
-          <w:szCs w:val="32"/>
-        </w:rPr>
-        <w:t xml:space="preserve"> de objetivos</w:t>
-      </w:r>
-      <w:r>
-        <w:rPr>
-          <w:rFonts w:cstheme="minorHAnsi"/>
-          <w:color w:val="303741"/>
-          <w:sz w:val="32"/>
-          <w:szCs w:val="32"/>
-        </w:rPr>
-        <w:t>: definição dos objetivos, funcionalidades e restrições para a iteração atual.</w:t>
+          <w:color w:val="000000" w:themeColor="text1"/>
+          <w:sz w:val="32"/>
+          <w:szCs w:val="32"/>
+        </w:rPr>
+        <w:t xml:space="preserve"> produto baseado nos objetivos traçados.</w:t>
       </w:r>
     </w:p>
     <w:p>
       <w:pPr>
         <w:ind w:left="708"/>
         <w:rPr>
-          <w:rFonts w:cstheme="minorHAnsi"/>
-          <w:color w:val="303741"/>
-          <w:sz w:val="32"/>
-          <w:szCs w:val="32"/>
-        </w:rPr>
-      </w:pPr>
-      <w:proofErr w:type="spellStart"/>
+          <w:color w:val="000000" w:themeColor="text1"/>
+          <w:sz w:val="32"/>
+          <w:szCs w:val="32"/>
+        </w:rPr>
+      </w:pPr>
       <w:r>
         <w:rPr>
           <w:color w:val="FFFFFF" w:themeColor="background1"/>
@@ -1617,426 +1917,168 @@
           <w:szCs w:val="32"/>
           <w:highlight w:val="red"/>
         </w:rPr>
-        <w:t>Ex</w:t>
-      </w:r>
-      <w:proofErr w:type="spellEnd"/>
-      <w:r>
-        <w:rPr>
+        <w:t xml:space="preserve">EX: </w:t>
+      </w:r>
+      <w:r>
+        <w:rPr>
+          <w:color w:val="000000" w:themeColor="text1"/>
+          <w:sz w:val="32"/>
+          <w:szCs w:val="32"/>
+        </w:rPr>
+        <w:t xml:space="preserve"> </w:t>
+      </w:r>
+      <w:r>
+        <w:rPr>
+          <w:color w:val="000000" w:themeColor="text1"/>
+          <w:sz w:val="32"/>
+          <w:szCs w:val="32"/>
+        </w:rPr>
+        <w:t>desenvolver um protótipo funcional e testar se ele atende os requisitos especificados</w:t>
+      </w:r>
+      <w:r>
+        <w:rPr>
+          <w:color w:val="000000" w:themeColor="text1"/>
+          <w:sz w:val="32"/>
+          <w:szCs w:val="32"/>
+        </w:rPr>
+        <w:t>.</w:t>
+      </w:r>
+    </w:p>
+    <w:p>
+      <w:pPr>
+        <w:ind w:left="708"/>
+        <w:rPr>
+          <w:rFonts w:cstheme="minorHAnsi"/>
+          <w:color w:val="000000" w:themeColor="text1"/>
+          <w:sz w:val="32"/>
+          <w:szCs w:val="32"/>
+        </w:rPr>
+      </w:pPr>
+    </w:p>
+    <w:p>
+      <w:pPr>
+        <w:ind w:left="708"/>
+        <w:rPr>
+          <w:rFonts w:cstheme="minorHAnsi"/>
+          <w:color w:val="303741"/>
+          <w:sz w:val="32"/>
+          <w:szCs w:val="32"/>
+        </w:rPr>
+      </w:pPr>
+      <w:r>
+        <w:rPr>
+          <w:rFonts w:cstheme="minorHAnsi"/>
+          <w:b/>
+          <w:color w:val="303741"/>
+          <w:sz w:val="32"/>
+          <w:szCs w:val="32"/>
+        </w:rPr>
+        <w:t>P</w:t>
+      </w:r>
+      <w:r>
+        <w:rPr>
+          <w:rFonts w:cstheme="minorHAnsi"/>
+          <w:b/>
+          <w:color w:val="303741"/>
+          <w:sz w:val="32"/>
+          <w:szCs w:val="32"/>
+        </w:rPr>
+        <w:t>lanejamento</w:t>
+      </w:r>
+      <w:r>
+        <w:rPr>
+          <w:rFonts w:cstheme="minorHAnsi"/>
+          <w:color w:val="303741"/>
+          <w:sz w:val="32"/>
+          <w:szCs w:val="32"/>
+        </w:rPr>
+        <w:t>:</w:t>
+      </w:r>
+      <w:r>
+        <w:rPr>
+          <w:rFonts w:cstheme="minorHAnsi"/>
+          <w:color w:val="303741"/>
+          <w:sz w:val="32"/>
+          <w:szCs w:val="32"/>
+        </w:rPr>
+        <w:t xml:space="preserve"> </w:t>
+      </w:r>
+      <w:r>
+        <w:rPr>
+          <w:rFonts w:cstheme="minorHAnsi"/>
+          <w:color w:val="303741"/>
+          <w:sz w:val="32"/>
+          <w:szCs w:val="32"/>
+        </w:rPr>
+        <w:t>Revisar o que foi feito e planejar a próxima iteração, diminuindo a probabilidade de falhas</w:t>
+      </w:r>
+      <w:r>
+        <w:rPr>
+          <w:rFonts w:cstheme="minorHAnsi"/>
+          <w:color w:val="303741"/>
+          <w:sz w:val="32"/>
+          <w:szCs w:val="32"/>
+        </w:rPr>
+        <w:t>.</w:t>
+      </w:r>
+    </w:p>
+    <w:p>
+      <w:pPr>
+        <w:ind w:left="708"/>
+        <w:rPr>
+          <w:rFonts w:cstheme="minorHAnsi"/>
+          <w:color w:val="000000" w:themeColor="text1"/>
+          <w:sz w:val="32"/>
+          <w:szCs w:val="32"/>
+          <w:u w:val="single"/>
+        </w:rPr>
+      </w:pPr>
+      <w:r>
+        <w:rPr>
+          <w:rFonts w:cstheme="minorHAnsi"/>
           <w:color w:val="FFFFFF" w:themeColor="background1"/>
           <w:sz w:val="32"/>
           <w:szCs w:val="32"/>
           <w:highlight w:val="red"/>
         </w:rPr>
-        <w:t>:</w:t>
-      </w:r>
-      <w:r>
-        <w:rPr>
-          <w:rFonts w:cstheme="minorHAnsi"/>
-          <w:color w:val="303741"/>
-          <w:sz w:val="32"/>
-          <w:szCs w:val="32"/>
-        </w:rPr>
-        <w:t xml:space="preserve"> A primeira versão precisa ter uma tela de login básica</w:t>
-      </w:r>
-    </w:p>
-    <w:p>
-      <w:pPr>
-        <w:ind w:left="708"/>
-        <w:rPr>
-          <w:rFonts w:cstheme="minorHAnsi"/>
-          <w:color w:val="303741"/>
-          <w:sz w:val="32"/>
-          <w:szCs w:val="32"/>
-        </w:rPr>
-      </w:pPr>
-    </w:p>
-    <w:p>
-      <w:pPr>
-        <w:ind w:left="708"/>
-        <w:rPr>
-          <w:rFonts w:cstheme="minorHAnsi"/>
-          <w:color w:val="303741"/>
-          <w:sz w:val="32"/>
-          <w:szCs w:val="32"/>
-        </w:rPr>
-      </w:pPr>
-      <w:r>
-        <w:rPr>
+        <w:t>EX:</w:t>
+      </w:r>
+      <w:r>
+        <w:rPr>
+          <w:rFonts w:cstheme="minorHAnsi"/>
           <w:color w:val="FFFFFF" w:themeColor="background1"/>
           <w:sz w:val="32"/>
           <w:szCs w:val="32"/>
-          <w:highlight w:val="red"/>
-        </w:rPr>
-        <w:t>-</w:t>
-      </w:r>
-      <w:r>
-        <w:rPr>
-          <w:rFonts w:cstheme="minorHAnsi"/>
-          <w:color w:val="303741"/>
-          <w:sz w:val="32"/>
-          <w:szCs w:val="32"/>
         </w:rPr>
         <w:t xml:space="preserve"> </w:t>
       </w:r>
-      <w:proofErr w:type="gramStart"/>
-      <w:r>
-        <w:rPr>
-          <w:rFonts w:cstheme="minorHAnsi"/>
-          <w:color w:val="303741"/>
-          <w:sz w:val="32"/>
-          <w:szCs w:val="32"/>
-        </w:rPr>
-        <w:t>análise</w:t>
-      </w:r>
-      <w:proofErr w:type="gramEnd"/>
-      <w:r>
-        <w:rPr>
-          <w:rFonts w:cstheme="minorHAnsi"/>
-          <w:color w:val="303741"/>
-          <w:sz w:val="32"/>
-          <w:szCs w:val="32"/>
-        </w:rPr>
-        <w:t xml:space="preserve"> de riscos</w:t>
-      </w:r>
-      <w:r>
-        <w:rPr>
-          <w:rFonts w:cstheme="minorHAnsi"/>
-          <w:color w:val="303741"/>
-          <w:sz w:val="32"/>
-          <w:szCs w:val="32"/>
-        </w:rPr>
-        <w:t>:</w:t>
-      </w:r>
-      <w:r>
-        <w:rPr>
-          <w:rFonts w:cstheme="minorHAnsi"/>
-          <w:color w:val="303741"/>
-          <w:sz w:val="32"/>
-          <w:szCs w:val="32"/>
-        </w:rPr>
-        <w:t xml:space="preserve"> </w:t>
-      </w:r>
-      <w:r>
-        <w:rPr>
-          <w:rFonts w:cstheme="minorHAnsi"/>
-          <w:color w:val="303741"/>
-          <w:sz w:val="32"/>
-          <w:szCs w:val="32"/>
-        </w:rPr>
-        <w:t>Identificar possíveis riscos técnicos, de prazo, custos ou requisitos mal definidos.</w:t>
-      </w:r>
-    </w:p>
-    <w:p>
-      <w:pPr>
-        <w:ind w:left="708"/>
-        <w:rPr>
-          <w:rFonts w:cstheme="minorHAnsi"/>
-          <w:color w:val="303741"/>
-          <w:sz w:val="32"/>
-          <w:szCs w:val="32"/>
-        </w:rPr>
-      </w:pPr>
-      <w:proofErr w:type="spellStart"/>
-      <w:r>
-        <w:rPr>
-          <w:color w:val="FFFFFF" w:themeColor="background1"/>
-          <w:sz w:val="32"/>
-          <w:szCs w:val="32"/>
-          <w:highlight w:val="red"/>
-        </w:rPr>
-        <w:t>Ex</w:t>
-      </w:r>
-      <w:proofErr w:type="spellEnd"/>
-      <w:r>
-        <w:rPr>
-          <w:color w:val="FFFFFF" w:themeColor="background1"/>
-          <w:sz w:val="32"/>
-          <w:szCs w:val="32"/>
-          <w:highlight w:val="red"/>
-        </w:rPr>
-        <w:t>:</w:t>
-      </w:r>
-      <w:r>
-        <w:rPr>
-          <w:rFonts w:cstheme="minorHAnsi"/>
-          <w:color w:val="303741"/>
-          <w:sz w:val="32"/>
-          <w:szCs w:val="32"/>
-        </w:rPr>
-        <w:t xml:space="preserve"> </w:t>
-      </w:r>
-      <w:r>
-        <w:rPr>
-          <w:rFonts w:cstheme="minorHAnsi"/>
-          <w:color w:val="303741"/>
-          <w:sz w:val="32"/>
-          <w:szCs w:val="32"/>
-        </w:rPr>
-        <w:t xml:space="preserve">Se uma determinada funcionalidade seja complexa, o time pode decidir </w:t>
-      </w:r>
-      <w:proofErr w:type="spellStart"/>
-      <w:r>
-        <w:rPr>
-          <w:rFonts w:cstheme="minorHAnsi"/>
-          <w:color w:val="303741"/>
-          <w:sz w:val="32"/>
-          <w:szCs w:val="32"/>
-        </w:rPr>
-        <w:t>prototipar</w:t>
-      </w:r>
-      <w:proofErr w:type="spellEnd"/>
-      <w:r>
-        <w:rPr>
-          <w:rFonts w:cstheme="minorHAnsi"/>
-          <w:color w:val="303741"/>
-          <w:sz w:val="32"/>
-          <w:szCs w:val="32"/>
-        </w:rPr>
-        <w:t xml:space="preserve"> para reduzir possíveis erros</w:t>
-      </w:r>
-      <w:r>
-        <w:rPr>
-          <w:rFonts w:cstheme="minorHAnsi"/>
-          <w:color w:val="303741"/>
+      <w:r>
+        <w:rPr>
+          <w:rFonts w:cstheme="minorHAnsi"/>
+          <w:color w:val="000000" w:themeColor="text1"/>
+          <w:sz w:val="32"/>
+          <w:szCs w:val="32"/>
+        </w:rPr>
+        <w:t>Após o feedback do cliente, a equipe pode adicionar mais funcionalidades</w:t>
+      </w:r>
+      <w:r>
+        <w:rPr>
+          <w:rFonts w:cstheme="minorHAnsi"/>
+          <w:color w:val="000000" w:themeColor="text1"/>
+          <w:sz w:val="32"/>
+          <w:szCs w:val="32"/>
+        </w:rPr>
+        <w:t xml:space="preserve"> ou realizar alterações das funcionalidades existentes</w:t>
+      </w:r>
+      <w:r>
+        <w:rPr>
+          <w:rFonts w:cstheme="minorHAnsi"/>
+          <w:color w:val="000000" w:themeColor="text1"/>
           <w:sz w:val="32"/>
           <w:szCs w:val="32"/>
         </w:rPr>
         <w:t>.</w:t>
       </w:r>
-    </w:p>
-    <w:p>
-      <w:pPr>
-        <w:ind w:left="708"/>
-        <w:rPr>
-          <w:color w:val="000000" w:themeColor="text1"/>
-          <w:sz w:val="32"/>
-          <w:szCs w:val="32"/>
-        </w:rPr>
-      </w:pPr>
-      <w:r>
-        <w:rPr>
-          <w:color w:val="FFFFFF" w:themeColor="background1"/>
-          <w:sz w:val="32"/>
-          <w:szCs w:val="32"/>
-          <w:highlight w:val="red"/>
-        </w:rPr>
-        <w:t>-</w:t>
-      </w:r>
-      <w:r>
-        <w:rPr>
-          <w:rFonts w:cstheme="minorHAnsi"/>
-          <w:color w:val="303741"/>
-          <w:sz w:val="32"/>
-          <w:szCs w:val="32"/>
-        </w:rPr>
-        <w:t xml:space="preserve"> </w:t>
-      </w:r>
-      <w:r>
-        <w:rPr>
-          <w:rFonts w:cstheme="minorHAnsi"/>
-          <w:color w:val="303741"/>
-          <w:sz w:val="32"/>
-          <w:szCs w:val="32"/>
-        </w:rPr>
-        <w:t>desenvolvimento</w:t>
-      </w:r>
-      <w:r>
-        <w:rPr>
-          <w:rFonts w:cstheme="minorHAnsi"/>
-          <w:color w:val="303741"/>
-          <w:sz w:val="32"/>
-          <w:szCs w:val="32"/>
-        </w:rPr>
-        <w:t xml:space="preserve"> e teste</w:t>
-      </w:r>
-      <w:r>
-        <w:rPr>
-          <w:rFonts w:cstheme="minorHAnsi"/>
-          <w:color w:val="303741"/>
-          <w:sz w:val="32"/>
-          <w:szCs w:val="32"/>
-        </w:rPr>
-        <w:t>:</w:t>
-      </w:r>
-      <w:r>
-        <w:rPr>
-          <w:color w:val="000000" w:themeColor="text1"/>
-          <w:sz w:val="32"/>
-          <w:szCs w:val="32"/>
-        </w:rPr>
-        <w:t xml:space="preserve"> </w:t>
-      </w:r>
-      <w:r>
-        <w:rPr>
-          <w:color w:val="000000" w:themeColor="text1"/>
-          <w:sz w:val="32"/>
-          <w:szCs w:val="32"/>
-        </w:rPr>
-        <w:t xml:space="preserve">codificação e </w:t>
-      </w:r>
-      <w:proofErr w:type="gramStart"/>
-      <w:r>
-        <w:rPr>
-          <w:color w:val="000000" w:themeColor="text1"/>
-          <w:sz w:val="32"/>
-          <w:szCs w:val="32"/>
-        </w:rPr>
-        <w:t>testes  do</w:t>
-      </w:r>
-      <w:proofErr w:type="gramEnd"/>
-      <w:r>
-        <w:rPr>
-          <w:color w:val="000000" w:themeColor="text1"/>
-          <w:sz w:val="32"/>
-          <w:szCs w:val="32"/>
-        </w:rPr>
-        <w:t xml:space="preserve"> produto baseado nos objetivos traçados.</w:t>
-      </w:r>
-    </w:p>
-    <w:p>
-      <w:pPr>
-        <w:ind w:left="708"/>
-        <w:rPr>
-          <w:rFonts w:cstheme="minorHAnsi"/>
-          <w:color w:val="000000" w:themeColor="text1"/>
-          <w:sz w:val="32"/>
-          <w:szCs w:val="32"/>
-        </w:rPr>
-      </w:pPr>
-      <w:r>
-        <w:rPr>
-          <w:color w:val="FFFFFF" w:themeColor="background1"/>
-          <w:sz w:val="32"/>
-          <w:szCs w:val="32"/>
-          <w:highlight w:val="red"/>
-        </w:rPr>
-        <w:t xml:space="preserve">EX: </w:t>
-      </w:r>
-      <w:r>
-        <w:rPr>
-          <w:color w:val="000000" w:themeColor="text1"/>
-          <w:sz w:val="32"/>
-          <w:szCs w:val="32"/>
-        </w:rPr>
-        <w:t xml:space="preserve"> </w:t>
-      </w:r>
-      <w:r>
-        <w:rPr>
-          <w:color w:val="000000" w:themeColor="text1"/>
-          <w:sz w:val="32"/>
-          <w:szCs w:val="32"/>
-        </w:rPr>
-        <w:t>desenvolver um protótipo funcional e testar se ele atende os requisitos especificados</w:t>
-      </w:r>
-    </w:p>
-    <w:p>
-      <w:pPr>
-        <w:ind w:left="708"/>
-        <w:rPr>
-          <w:rFonts w:cstheme="minorHAnsi"/>
-          <w:color w:val="303741"/>
-          <w:sz w:val="32"/>
-          <w:szCs w:val="32"/>
-        </w:rPr>
-      </w:pPr>
-      <w:r>
-        <w:rPr>
-          <w:rFonts w:cstheme="minorHAnsi"/>
-          <w:color w:val="303741"/>
-          <w:sz w:val="32"/>
-          <w:szCs w:val="32"/>
-          <w:highlight w:val="red"/>
-        </w:rPr>
-        <w:t>-</w:t>
-      </w:r>
-      <w:r>
-        <w:rPr>
-          <w:rFonts w:cstheme="minorHAnsi"/>
-          <w:color w:val="303741"/>
-          <w:sz w:val="32"/>
-          <w:szCs w:val="32"/>
-        </w:rPr>
-        <w:t xml:space="preserve"> </w:t>
-      </w:r>
-      <w:proofErr w:type="gramStart"/>
-      <w:r>
-        <w:rPr>
-          <w:rFonts w:cstheme="minorHAnsi"/>
-          <w:color w:val="303741"/>
-          <w:sz w:val="32"/>
-          <w:szCs w:val="32"/>
-        </w:rPr>
-        <w:t>planejamento</w:t>
-      </w:r>
-      <w:proofErr w:type="gramEnd"/>
-      <w:r>
-        <w:rPr>
-          <w:rFonts w:cstheme="minorHAnsi"/>
-          <w:color w:val="303741"/>
-          <w:sz w:val="32"/>
-          <w:szCs w:val="32"/>
-        </w:rPr>
-        <w:t>:</w:t>
-      </w:r>
-      <w:r>
-        <w:rPr>
-          <w:rFonts w:cstheme="minorHAnsi"/>
-          <w:color w:val="303741"/>
-          <w:sz w:val="32"/>
-          <w:szCs w:val="32"/>
-        </w:rPr>
-        <w:t xml:space="preserve"> </w:t>
-      </w:r>
-      <w:r>
-        <w:rPr>
-          <w:rFonts w:cstheme="minorHAnsi"/>
-          <w:color w:val="303741"/>
-          <w:sz w:val="32"/>
-          <w:szCs w:val="32"/>
-        </w:rPr>
-        <w:t>Revisar o que foi feito e planejar a próxima iteração, diminuindo a probabilidade de falhas</w:t>
-      </w:r>
-    </w:p>
-    <w:p>
-      <w:pPr>
-        <w:ind w:left="708"/>
-        <w:rPr>
-          <w:rFonts w:cstheme="minorHAnsi"/>
-          <w:color w:val="000000" w:themeColor="text1"/>
-          <w:sz w:val="32"/>
-          <w:szCs w:val="32"/>
-        </w:rPr>
-      </w:pPr>
-      <w:r>
-        <w:rPr>
-          <w:rFonts w:cstheme="minorHAnsi"/>
-          <w:color w:val="FFFFFF" w:themeColor="background1"/>
-          <w:sz w:val="32"/>
-          <w:szCs w:val="32"/>
-          <w:highlight w:val="red"/>
-        </w:rPr>
-        <w:t>EX:</w:t>
-      </w:r>
-      <w:r>
-        <w:rPr>
-          <w:rFonts w:cstheme="minorHAnsi"/>
-          <w:color w:val="FFFFFF" w:themeColor="background1"/>
-          <w:sz w:val="32"/>
-          <w:szCs w:val="32"/>
-        </w:rPr>
-        <w:t xml:space="preserve"> </w:t>
-      </w:r>
-      <w:r>
-        <w:rPr>
-          <w:rFonts w:cstheme="minorHAnsi"/>
-          <w:color w:val="000000" w:themeColor="text1"/>
-          <w:sz w:val="32"/>
-          <w:szCs w:val="32"/>
-        </w:rPr>
-        <w:t>Após o feedback do cliente, a equipe pode adicionar mais funcionalidades</w:t>
-      </w:r>
-      <w:bookmarkStart w:id="0" w:name="_GoBack"/>
-      <w:bookmarkEnd w:id="0"/>
     </w:p>
     <w:p>
       <w:pPr>
@@ -2081,7 +2123,6 @@
         <w:rPr>
           <w:noProof/>
         </w:rPr>
-        <w:lastRenderedPageBreak/>
         <w:drawing>
           <wp:inline distT="0" distB="0" distL="0" distR="0">
             <wp:extent cx="5400040" cy="3492021"/>
@@ -2353,6 +2394,344 @@
         <w:t>Possibilidade de escopo indefinido caso não seja gerenciado corretamente, consequentemente causando problemas de cronograma e orçamento</w:t>
       </w:r>
     </w:p>
+    <w:p>
+      <w:pPr>
+        <w:pStyle w:val="PargrafodaLista"/>
+        <w:rPr>
+          <w:color w:val="000000" w:themeColor="text1"/>
+          <w:sz w:val="32"/>
+          <w:szCs w:val="32"/>
+        </w:rPr>
+      </w:pPr>
+    </w:p>
+    <w:p>
+      <w:pPr>
+        <w:pStyle w:val="PargrafodaLista"/>
+        <w:numPr>
+          <w:ilvl w:val="0"/>
+          <w:numId w:val="1"/>
+        </w:numPr>
+        <w:rPr>
+          <w:color w:val="000000" w:themeColor="text1"/>
+          <w:sz w:val="32"/>
+          <w:szCs w:val="32"/>
+        </w:rPr>
+      </w:pPr>
+      <w:r>
+        <w:rPr>
+          <w:color w:val="000000" w:themeColor="text1"/>
+          <w:sz w:val="32"/>
+          <w:szCs w:val="32"/>
+        </w:rPr>
+        <w:t>Modelos Ágeis</w:t>
+      </w:r>
+    </w:p>
+    <w:p>
+      <w:pPr>
+        <w:pStyle w:val="PargrafodaLista"/>
+        <w:rPr>
+          <w:color w:val="000000" w:themeColor="text1"/>
+          <w:sz w:val="32"/>
+          <w:szCs w:val="32"/>
+        </w:rPr>
+      </w:pPr>
+      <w:r>
+        <w:rPr>
+          <w:color w:val="000000" w:themeColor="text1"/>
+          <w:sz w:val="32"/>
+          <w:szCs w:val="32"/>
+        </w:rPr>
+        <w:t>-Scrum</w:t>
+      </w:r>
+    </w:p>
+    <w:p>
+      <w:pPr>
+        <w:pStyle w:val="PargrafodaLista"/>
+        <w:rPr>
+          <w:color w:val="000000" w:themeColor="text1"/>
+          <w:sz w:val="32"/>
+          <w:szCs w:val="32"/>
+        </w:rPr>
+      </w:pPr>
+    </w:p>
+    <w:p>
+      <w:pPr>
+        <w:pStyle w:val="PargrafodaLista"/>
+        <w:rPr>
+          <w:color w:val="FFFFFF" w:themeColor="background1"/>
+          <w:sz w:val="32"/>
+          <w:szCs w:val="32"/>
+        </w:rPr>
+      </w:pPr>
+      <w:r>
+        <w:rPr>
+          <w:color w:val="FFFFFF" w:themeColor="background1"/>
+          <w:sz w:val="32"/>
+          <w:szCs w:val="32"/>
+          <w:highlight w:val="blue"/>
+        </w:rPr>
+        <w:t>-XP:</w:t>
+      </w:r>
+      <w:r>
+        <w:rPr>
+          <w:color w:val="FFFFFF" w:themeColor="background1"/>
+          <w:sz w:val="32"/>
+          <w:szCs w:val="32"/>
+          <w:highlight w:val="blue"/>
+        </w:rPr>
+        <w:t xml:space="preserve"> </w:t>
+      </w:r>
+      <w:r>
+        <w:rPr>
+          <w:color w:val="000000" w:themeColor="text1"/>
+          <w:sz w:val="32"/>
+          <w:szCs w:val="32"/>
+        </w:rPr>
+        <w:t xml:space="preserve"> Extreme </w:t>
+      </w:r>
+      <w:proofErr w:type="spellStart"/>
+      <w:r>
+        <w:rPr>
+          <w:color w:val="000000" w:themeColor="text1"/>
+          <w:sz w:val="32"/>
+          <w:szCs w:val="32"/>
+        </w:rPr>
+        <w:t>Programming</w:t>
+      </w:r>
+      <w:proofErr w:type="spellEnd"/>
+      <w:r>
+        <w:rPr>
+          <w:color w:val="000000" w:themeColor="text1"/>
+          <w:sz w:val="32"/>
+          <w:szCs w:val="32"/>
+        </w:rPr>
+        <w:t xml:space="preserve"> (XP) É uma metodologia Ágil que visa desenvolver sistemas de alta qualidade por meio de ciclos curtos de desenvolvimento, forte colaboração com o cliente e entregas frequentes. Ela enfatiza testes co</w:t>
+      </w:r>
+      <w:r>
+        <w:rPr>
+          <w:color w:val="000000" w:themeColor="text1"/>
+          <w:sz w:val="32"/>
+          <w:szCs w:val="32"/>
+        </w:rPr>
+        <w:t>n</w:t>
+      </w:r>
+      <w:bookmarkStart w:id="0" w:name="_GoBack"/>
+      <w:bookmarkEnd w:id="0"/>
+      <w:r>
+        <w:rPr>
+          <w:color w:val="000000" w:themeColor="text1"/>
+          <w:sz w:val="32"/>
+          <w:szCs w:val="32"/>
+        </w:rPr>
+        <w:t>tínuos, adaptações rápidas ás m</w:t>
+      </w:r>
+      <w:r>
+        <w:rPr>
+          <w:color w:val="000000" w:themeColor="text1"/>
+          <w:sz w:val="32"/>
+          <w:szCs w:val="32"/>
+        </w:rPr>
+        <w:t>u</w:t>
+      </w:r>
+      <w:r>
+        <w:rPr>
+          <w:color w:val="000000" w:themeColor="text1"/>
+          <w:sz w:val="32"/>
+          <w:szCs w:val="32"/>
+        </w:rPr>
+        <w:t>danças do mercado e iterações</w:t>
+      </w:r>
+      <w:r>
+        <w:rPr>
+          <w:color w:val="000000" w:themeColor="text1"/>
+          <w:sz w:val="32"/>
+          <w:szCs w:val="32"/>
+        </w:rPr>
+        <w:t xml:space="preserve"> curtas para garantir prazo reduzido e maior satisfação do cliente</w:t>
+      </w:r>
+      <w:r>
+        <w:rPr>
+          <w:color w:val="000000" w:themeColor="text1"/>
+          <w:sz w:val="32"/>
+          <w:szCs w:val="32"/>
+        </w:rPr>
+        <w:t xml:space="preserve"> </w:t>
+      </w:r>
+    </w:p>
+    <w:p>
+      <w:pPr>
+        <w:pStyle w:val="PargrafodaLista"/>
+        <w:rPr>
+          <w:color w:val="000000" w:themeColor="text1"/>
+          <w:sz w:val="32"/>
+          <w:szCs w:val="32"/>
+        </w:rPr>
+      </w:pPr>
+    </w:p>
+    <w:p>
+      <w:pPr>
+        <w:pStyle w:val="PargrafodaLista"/>
+        <w:rPr>
+          <w:color w:val="000000" w:themeColor="text1"/>
+          <w:sz w:val="32"/>
+          <w:szCs w:val="32"/>
+        </w:rPr>
+      </w:pPr>
+      <w:r>
+        <w:rPr>
+          <w:color w:val="000000" w:themeColor="text1"/>
+          <w:sz w:val="32"/>
+          <w:szCs w:val="32"/>
+        </w:rPr>
+        <w:t>-</w:t>
+      </w:r>
+      <w:proofErr w:type="spellStart"/>
+      <w:r>
+        <w:rPr>
+          <w:color w:val="000000" w:themeColor="text1"/>
+          <w:sz w:val="32"/>
+          <w:szCs w:val="32"/>
+        </w:rPr>
+        <w:t>Lean</w:t>
+      </w:r>
+      <w:proofErr w:type="spellEnd"/>
+    </w:p>
+    <w:p>
+      <w:pPr>
+        <w:pStyle w:val="PargrafodaLista"/>
+        <w:rPr>
+          <w:color w:val="000000" w:themeColor="text1"/>
+          <w:sz w:val="32"/>
+          <w:szCs w:val="32"/>
+        </w:rPr>
+      </w:pPr>
+    </w:p>
+    <w:p>
+      <w:pPr>
+        <w:pStyle w:val="PargrafodaLista"/>
+        <w:rPr>
+          <w:color w:val="000000" w:themeColor="text1"/>
+          <w:sz w:val="32"/>
+          <w:szCs w:val="32"/>
+        </w:rPr>
+      </w:pPr>
+      <w:r>
+        <w:rPr>
+          <w:color w:val="000000" w:themeColor="text1"/>
+          <w:sz w:val="32"/>
+          <w:szCs w:val="32"/>
+        </w:rPr>
+        <w:t>-</w:t>
+      </w:r>
+      <w:proofErr w:type="spellStart"/>
+      <w:r>
+        <w:rPr>
+          <w:color w:val="000000" w:themeColor="text1"/>
+          <w:sz w:val="32"/>
+          <w:szCs w:val="32"/>
+        </w:rPr>
+        <w:t>Kanban</w:t>
+      </w:r>
+      <w:proofErr w:type="spellEnd"/>
+    </w:p>
+    <w:p>
+      <w:pPr>
+        <w:pStyle w:val="PargrafodaLista"/>
+        <w:rPr>
+          <w:color w:val="000000" w:themeColor="text1"/>
+          <w:sz w:val="32"/>
+          <w:szCs w:val="32"/>
+        </w:rPr>
+      </w:pPr>
+    </w:p>
+    <w:p>
+      <w:pPr>
+        <w:pStyle w:val="PargrafodaLista"/>
+        <w:rPr>
+          <w:color w:val="000000" w:themeColor="text1"/>
+          <w:sz w:val="32"/>
+          <w:szCs w:val="32"/>
+        </w:rPr>
+      </w:pPr>
+    </w:p>
+    <w:p>
+      <w:pPr>
+        <w:pStyle w:val="PargrafodaLista"/>
+        <w:rPr>
+          <w:color w:val="000000" w:themeColor="text1"/>
+          <w:sz w:val="32"/>
+          <w:szCs w:val="32"/>
+        </w:rPr>
+      </w:pPr>
+      <w:r>
+        <w:rPr>
+          <w:color w:val="000000" w:themeColor="text1"/>
+          <w:sz w:val="32"/>
+          <w:szCs w:val="32"/>
+        </w:rPr>
+        <w:t>-Crystal</w:t>
+      </w:r>
+    </w:p>
+    <w:p>
+      <w:pPr>
+        <w:pStyle w:val="PargrafodaLista"/>
+        <w:rPr>
+          <w:color w:val="000000" w:themeColor="text1"/>
+          <w:sz w:val="32"/>
+          <w:szCs w:val="32"/>
+        </w:rPr>
+      </w:pPr>
+    </w:p>
+    <w:p>
+      <w:pPr>
+        <w:pStyle w:val="PargrafodaLista"/>
+        <w:numPr>
+          <w:ilvl w:val="0"/>
+          <w:numId w:val="1"/>
+        </w:numPr>
+        <w:rPr>
+          <w:color w:val="000000" w:themeColor="text1"/>
+          <w:sz w:val="32"/>
+          <w:szCs w:val="32"/>
+        </w:rPr>
+      </w:pPr>
+      <w:r>
+        <w:rPr>
+          <w:color w:val="000000" w:themeColor="text1"/>
+          <w:sz w:val="32"/>
+          <w:szCs w:val="32"/>
+        </w:rPr>
+        <w:t>Outros modelos (alternativos ou não recomendado)</w:t>
+      </w:r>
+    </w:p>
+    <w:p>
+      <w:pPr>
+        <w:pStyle w:val="PargrafodaLista"/>
+        <w:rPr>
+          <w:color w:val="000000" w:themeColor="text1"/>
+          <w:sz w:val="32"/>
+          <w:szCs w:val="32"/>
+        </w:rPr>
+      </w:pPr>
+      <w:r>
+        <w:rPr>
+          <w:color w:val="000000" w:themeColor="text1"/>
+          <w:sz w:val="32"/>
+          <w:szCs w:val="32"/>
+        </w:rPr>
+        <w:t xml:space="preserve">- Go </w:t>
+      </w:r>
+      <w:proofErr w:type="spellStart"/>
+      <w:r>
+        <w:rPr>
+          <w:color w:val="000000" w:themeColor="text1"/>
+          <w:sz w:val="32"/>
+          <w:szCs w:val="32"/>
+        </w:rPr>
+        <w:t>Horse</w:t>
+      </w:r>
+      <w:proofErr w:type="spellEnd"/>
+    </w:p>
     <w:sectPr>
       <w:pgSz w:w="11906" w:h="16838"/>
       <w:pgMar w:top="1417" w:right="1701" w:bottom="1417" w:left="1701" w:header="708" w:footer="708" w:gutter="0"/>
@@ -2368,7 +2747,7 @@
   <w:abstractNum w:abstractNumId="0" w15:restartNumberingAfterBreak="0">
     <w:nsid w:val="189C6155"/>
     <w:multiLevelType w:val="hybridMultilevel"/>
-    <w:tmpl w:val="3B8CC026"/>
+    <w:tmpl w:val="B934B60A"/>
     <w:lvl w:ilvl="0" w:tplc="04160001">
       <w:start w:val="1"/>
       <w:numFmt w:val="bullet"/>

</xml_diff>